<commit_message>
final version of the servers
final version of the servers
</commit_message>
<xml_diff>
--- a/TFM_github.docx
+++ b/TFM_github.docx
@@ -1,6 +1,6 @@
 
 <file path=word/document.xml><?xml version="1.0" encoding="utf-8"?>
-<w:document xmlns:wpc="http://schemas.microsoft.com/office/word/2010/wordprocessingCanvas" xmlns:cx="http://schemas.microsoft.com/office/drawing/2014/chartex" xmlns:cx1="http://schemas.microsoft.com/office/drawing/2015/9/8/chartex" xmlns:cx2="http://schemas.microsoft.com/office/drawing/2015/10/21/chartex" xmlns:cx3="http://schemas.microsoft.com/office/drawing/2016/5/9/chartex" xmlns:cx4="http://schemas.microsoft.com/office/drawing/2016/5/10/chartex" xmlns:cx5="http://schemas.microsoft.com/office/drawing/2016/5/11/chartex" xmlns:cx6="http://schemas.microsoft.com/office/drawing/2016/5/12/chartex" xmlns:cx7="http://schemas.microsoft.com/office/drawing/2016/5/13/chartex" xmlns:cx8="http://schemas.microsoft.com/office/drawing/2016/5/14/chartex" xmlns:mc="http://schemas.openxmlformats.org/markup-compatibility/2006" xmlns:aink="http://schemas.microsoft.com/office/drawing/2016/ink" xmlns:am3d="http://schemas.microsoft.com/office/drawing/2017/model3d" xmlns:o="urn:schemas-microsoft-com:office:office" xmlns:oel="http://schemas.microsoft.com/office/2019/extlst" xmlns:r="http://schemas.openxmlformats.org/officeDocument/2006/relationships" xmlns:m="http://schemas.openxmlformats.org/officeDocument/2006/math" xmlns:v="urn:schemas-microsoft-com:vml" xmlns:wp14="http://schemas.microsoft.com/office/word/2010/wordprocessingDrawing" xmlns:wp="http://schemas.openxmlformats.org/drawingml/2006/wordprocessingDrawing" xmlns:w10="urn:schemas-microsoft-com:office:word" xmlns:w="http://schemas.openxmlformats.org/wordprocessingml/2006/main" xmlns:w14="http://schemas.microsoft.com/office/word/2010/wordml" xmlns:w15="http://schemas.microsoft.com/office/word/2012/wordml" xmlns:w16cex="http://schemas.microsoft.com/office/word/2018/wordml/cex" xmlns:w16cid="http://schemas.microsoft.com/office/word/2016/wordml/cid" xmlns:w16="http://schemas.microsoft.com/office/word/2018/wordml" xmlns:w16sdtdh="http://schemas.microsoft.com/office/word/2020/wordml/sdtdatahash" xmlns:w16se="http://schemas.microsoft.com/office/word/2015/wordml/symex" xmlns:wpg="http://schemas.microsoft.com/office/word/2010/wordprocessingGroup" xmlns:wpi="http://schemas.microsoft.com/office/word/2010/wordprocessingInk" xmlns:wne="http://schemas.microsoft.com/office/word/2006/wordml" xmlns:wps="http://schemas.microsoft.com/office/word/2010/wordprocessingShape" mc:Ignorable="w14 w15 w16se w16cid w16 w16cex w16sdtdh wp14">
+<w:document xmlns:wpc="http://schemas.microsoft.com/office/word/2010/wordprocessingCanvas" xmlns:cx="http://schemas.microsoft.com/office/drawing/2014/chartex" xmlns:cx1="http://schemas.microsoft.com/office/drawing/2015/9/8/chartex" xmlns:cx2="http://schemas.microsoft.com/office/drawing/2015/10/21/chartex" xmlns:cx3="http://schemas.microsoft.com/office/drawing/2016/5/9/chartex" xmlns:cx4="http://schemas.microsoft.com/office/drawing/2016/5/10/chartex" xmlns:cx5="http://schemas.microsoft.com/office/drawing/2016/5/11/chartex" xmlns:cx6="http://schemas.microsoft.com/office/drawing/2016/5/12/chartex" xmlns:cx7="http://schemas.microsoft.com/office/drawing/2016/5/13/chartex" xmlns:cx8="http://schemas.microsoft.com/office/drawing/2016/5/14/chartex" xmlns:mc="http://schemas.openxmlformats.org/markup-compatibility/2006" xmlns:aink="http://schemas.microsoft.com/office/drawing/2016/ink" xmlns:am3d="http://schemas.microsoft.com/office/drawing/2017/model3d" xmlns:o="urn:schemas-microsoft-com:office:office" xmlns:oel="http://schemas.microsoft.com/office/2019/extlst" xmlns:r="http://schemas.openxmlformats.org/officeDocument/2006/relationships" xmlns:m="http://schemas.openxmlformats.org/officeDocument/2006/math" xmlns:v="urn:schemas-microsoft-com:vml" xmlns:wp14="http://schemas.microsoft.com/office/word/2010/wordprocessingDrawing" xmlns:wp="http://schemas.openxmlformats.org/drawingml/2006/wordprocessingDrawing" xmlns:w10="urn:schemas-microsoft-com:office:word" xmlns:w="http://schemas.openxmlformats.org/wordprocessingml/2006/main" xmlns:w14="http://schemas.microsoft.com/office/word/2010/wordml" xmlns:w15="http://schemas.microsoft.com/office/word/2012/wordml" xmlns:w16cex="http://schemas.microsoft.com/office/word/2018/wordml/cex" xmlns:w16cid="http://schemas.microsoft.com/office/word/2016/wordml/cid" xmlns:w16="http://schemas.microsoft.com/office/word/2018/wordml" xmlns:w16du="http://schemas.microsoft.com/office/word/2023/wordml/word16du" xmlns:w16sdtdh="http://schemas.microsoft.com/office/word/2020/wordml/sdtdatahash" xmlns:w16se="http://schemas.microsoft.com/office/word/2015/wordml/symex" xmlns:wpg="http://schemas.microsoft.com/office/word/2010/wordprocessingGroup" xmlns:wpi="http://schemas.microsoft.com/office/word/2010/wordprocessingInk" xmlns:wne="http://schemas.microsoft.com/office/word/2006/wordml" xmlns:wps="http://schemas.microsoft.com/office/word/2010/wordprocessingShape" mc:Ignorable="w14 w15 w16se w16cid w16 w16cex w16sdtdh w16du wp14">
   <w:body>
     <w:p>
       <w:pPr>
@@ -1033,7 +1033,7 @@
                                     </pic:cNvPicPr>
                                   </pic:nvPicPr>
                                   <pic:blipFill>
-                                    <a:blip r:embed="rId8">
+                                    <a:blip r:embed="rId9">
                                       <a:extLst>
                                         <a:ext uri="{28A0092B-C50C-407E-A947-70E740481C1C}">
                                           <a14:useLocalDpi xmlns:a14="http://schemas.microsoft.com/office/drawing/2010/main" val="0"/>
@@ -1827,9 +1827,9 @@
           <w:szCs w:val="20"/>
         </w:rPr>
         <w:sectPr>
-          <w:headerReference w:type="default" r:id="rId9"/>
-          <w:footerReference w:type="default" r:id="rId10"/>
-          <w:footerReference w:type="first" r:id="rId11"/>
+          <w:headerReference w:type="default" r:id="rId10"/>
+          <w:footerReference w:type="default" r:id="rId11"/>
+          <w:footerReference w:type="first" r:id="rId12"/>
           <w:pgSz w:w="11906" w:h="16838"/>
           <w:pgMar w:top="1418" w:right="1701" w:bottom="1418" w:left="1701" w:header="709" w:footer="709" w:gutter="0"/>
           <w:cols w:space="708"/>
@@ -5959,7 +5959,7 @@
                     <pic:cNvPicPr/>
                   </pic:nvPicPr>
                   <pic:blipFill>
-                    <a:blip r:embed="rId12"/>
+                    <a:blip r:embed="rId13"/>
                     <a:stretch>
                       <a:fillRect/>
                     </a:stretch>
@@ -6553,7 +6553,7 @@
       <w:r>
         <w:t xml:space="preserve">: </w:t>
       </w:r>
-      <w:hyperlink r:id="rId13" w:history="1">
+      <w:hyperlink r:id="rId14" w:history="1">
         <w:r>
           <w:rPr>
             <w:rStyle w:val="Hipervnculo"/>
@@ -6923,6 +6923,9 @@
     </w:p>
     <w:p>
       <w:r>
+        <w:rPr>
+          <w:noProof/>
+        </w:rPr>
         <w:lastRenderedPageBreak/>
         <w:drawing>
           <wp:inline distT="0" distB="0" distL="0" distR="0" wp14:anchorId="43AAA951" wp14:editId="5A460F05">
@@ -6940,7 +6943,7 @@
                     <pic:cNvPicPr/>
                   </pic:nvPicPr>
                   <pic:blipFill>
-                    <a:blip r:embed="rId14"/>
+                    <a:blip r:embed="rId15"/>
                     <a:stretch>
                       <a:fillRect/>
                     </a:stretch>
@@ -6978,82 +6981,22 @@
           <w:sz w:val="21"/>
           <w:szCs w:val="20"/>
         </w:rPr>
-        <w:t xml:space="preserve">Figura </w:t>
-      </w:r>
-      <w:r>
-        <w:rPr>
-          <w:i/>
-          <w:iCs/>
-          <w:sz w:val="21"/>
-          <w:szCs w:val="20"/>
-        </w:rPr>
-        <w:t>3</w:t>
-      </w:r>
-      <w:r>
-        <w:rPr>
-          <w:i/>
-          <w:iCs/>
-          <w:sz w:val="21"/>
-          <w:szCs w:val="20"/>
-        </w:rPr>
+        <w:t>Figura 3.1.1.1 [4] Representación del cruce de 2 razas puras distintas</w:t>
+      </w:r>
+    </w:p>
+    <w:p>
+      <w:r>
+        <w:t>Al cruzar 2 guisantes puros, de diferentes razas, por ejemplo, uno amarillo y uno verde, el resultado al contrario de lo que se pudiera imaginar fue que todos eran amarillos</w:t>
+      </w:r>
+      <w:r>
         <w:t>.</w:t>
       </w:r>
-      <w:r>
-        <w:rPr>
-          <w:i/>
-          <w:iCs/>
-          <w:sz w:val="21"/>
-          <w:szCs w:val="20"/>
-        </w:rPr>
-        <w:t>1</w:t>
-      </w:r>
-      <w:r>
-        <w:rPr>
-          <w:i/>
-          <w:iCs/>
-          <w:sz w:val="21"/>
-          <w:szCs w:val="20"/>
-        </w:rPr>
-        <w:t>.1</w:t>
-      </w:r>
-      <w:r>
-        <w:rPr>
-          <w:i/>
-          <w:iCs/>
-          <w:sz w:val="21"/>
-          <w:szCs w:val="20"/>
-        </w:rPr>
-        <w:t>.1</w:t>
-      </w:r>
-      <w:r>
-        <w:rPr>
-          <w:i/>
-          <w:iCs/>
-          <w:sz w:val="21"/>
-          <w:szCs w:val="20"/>
-        </w:rPr>
-        <w:t xml:space="preserve"> </w:t>
-      </w:r>
-      <w:r>
-        <w:rPr>
-          <w:i/>
-          <w:iCs/>
-          <w:sz w:val="21"/>
-          <w:szCs w:val="20"/>
-        </w:rPr>
-        <w:t>[4] Representación del cruce de 2 razas puras distintas</w:t>
-      </w:r>
-    </w:p>
-    <w:p>
-      <w:r>
-        <w:t>Al cruzar 2 guisantes puros, de diferentes razas, por ejemplo, uno amarillo y uno verde, el resultado al contrario de lo que se pudiera imaginar fue que todos eran amarillos</w:t>
-      </w:r>
-      <w:r>
-        <w:t>.</w:t>
-      </w:r>
-    </w:p>
-    <w:p>
-      <w:r>
+    </w:p>
+    <w:p>
+      <w:r>
+        <w:rPr>
+          <w:noProof/>
+        </w:rPr>
         <w:drawing>
           <wp:inline distT="0" distB="0" distL="0" distR="0" wp14:anchorId="132C7C6B" wp14:editId="0164A883">
             <wp:extent cx="5400040" cy="2813050"/>
@@ -7070,7 +7013,7 @@
                     <pic:cNvPicPr/>
                   </pic:nvPicPr>
                   <pic:blipFill>
-                    <a:blip r:embed="rId15"/>
+                    <a:blip r:embed="rId16"/>
                     <a:stretch>
                       <a:fillRect/>
                     </a:stretch>
@@ -7126,25 +7069,7 @@
           <w:sz w:val="21"/>
           <w:szCs w:val="20"/>
         </w:rPr>
-        <w:t xml:space="preserve"> [4] Representación del cruce de </w:t>
-      </w:r>
-      <w:r>
-        <w:rPr>
-          <w:i/>
-          <w:iCs/>
-          <w:sz w:val="21"/>
-          <w:szCs w:val="20"/>
-        </w:rPr>
-        <w:t xml:space="preserve">la descendencia de </w:t>
-      </w:r>
-      <w:r>
-        <w:rPr>
-          <w:i/>
-          <w:iCs/>
-          <w:sz w:val="21"/>
-          <w:szCs w:val="20"/>
-        </w:rPr>
-        <w:t>2 razas puras distintas</w:t>
+        <w:t xml:space="preserve"> [4] Representación del cruce de la descendencia de 2 razas puras distintas</w:t>
       </w:r>
     </w:p>
     <w:p>
@@ -7190,6 +7115,9 @@
     </w:p>
     <w:p>
       <w:r>
+        <w:rPr>
+          <w:noProof/>
+        </w:rPr>
         <w:drawing>
           <wp:inline distT="0" distB="0" distL="0" distR="0" wp14:anchorId="12EA6CC9" wp14:editId="32AE960E">
             <wp:extent cx="5400040" cy="3196590"/>
@@ -7206,7 +7134,7 @@
                     <pic:cNvPicPr/>
                   </pic:nvPicPr>
                   <pic:blipFill>
-                    <a:blip r:embed="rId16"/>
+                    <a:blip r:embed="rId17"/>
                     <a:stretch>
                       <a:fillRect/>
                     </a:stretch>
@@ -7398,92 +7326,101 @@
         <w:t>.</w:t>
       </w:r>
     </w:p>
+    <w:p>
+      <w:r>
+        <w:t xml:space="preserve">[3] Escoger el tamaño de la población inicial puede ser determinante para que la ejecución del algoritmo sea óptima. Por ejemplo; si la población inicial no recoge suficientes diferencias genéticas, podrías no explorar todas las posibilidades, sin embargo; si es demasiado grande, el algoritmo se volverá demasiado lento. </w:t>
+      </w:r>
+    </w:p>
+    <w:p>
+      <w:r>
+        <w:t>Del mismo modo, una población más grande puede ayudar a encontrar una solución óptima, pero si se utiliza una población más pequeña se encontraría una solución subóptima pero no necesaria</w:t>
+      </w:r>
+    </w:p>
+    <w:p>
+      <w:pPr>
+        <w:pStyle w:val="Ttulosubapartado"/>
+      </w:pPr>
+      <w:r>
+        <w:t xml:space="preserve">Algoritmo Genéticos: </w:t>
+      </w:r>
+      <w:r>
+        <w:t>Cruce</w:t>
+      </w:r>
+      <w:r>
+        <w:t>.</w:t>
+      </w:r>
+    </w:p>
+    <w:p>
+      <w:pPr>
+        <w:pStyle w:val="Ttulosubapartado"/>
+      </w:pPr>
+      <w:r>
+        <w:t xml:space="preserve">Algoritmo Genéticos: </w:t>
+      </w:r>
+      <w:r>
+        <w:t>Mutación</w:t>
+      </w:r>
+      <w:r>
+        <w:t>.</w:t>
+      </w:r>
+    </w:p>
+    <w:p>
+      <w:pPr>
+        <w:pStyle w:val="TtuloApartado"/>
+      </w:pPr>
+      <w:bookmarkStart w:id="12" w:name="_Toc164935185"/>
+      <w:r>
+        <w:t>Redes Neuronales: Historia y bases</w:t>
+      </w:r>
+      <w:bookmarkEnd w:id="12"/>
+    </w:p>
+    <w:p>
+      <w:r>
+        <w:t>Las redes neuronales artificiales son un subconjunto de machine learning y están en el núcleo de los algoritmos de Deep Learning. Su nombre se debe que la idea del funcionamiento de este software se basa en imitar cómo funcionan las redes neuronales biológicas que tienen los seres humanos en el cerebro.</w:t>
+      </w:r>
+    </w:p>
+    <w:p>
+      <w:r>
+        <w:t xml:space="preserve">Aunque el boom de esta tecnología se ha dado recientemente, sobre todo con el descubrimiento al público general de tecnologías como CHAT-GPT o Dall-E 3, el inicio de las redes neuronales se remonta a 1957. En este año, Frank </w:t>
+      </w:r>
+      <w:proofErr w:type="spellStart"/>
+      <w:r>
+        <w:t>Resonblatt</w:t>
+      </w:r>
+      <w:proofErr w:type="spellEnd"/>
+      <w:r>
+        <w:t>…</w:t>
+      </w:r>
+    </w:p>
+    <w:p>
+      <w:pPr>
+        <w:pStyle w:val="Ttulosubapartado"/>
+      </w:pPr>
+      <w:bookmarkStart w:id="13" w:name="_Toc164935186"/>
+      <w:r>
+        <w:lastRenderedPageBreak/>
+        <w:t>Redes Neuronales: CNNs</w:t>
+      </w:r>
+      <w:bookmarkEnd w:id="13"/>
+    </w:p>
     <w:p/>
     <w:p>
       <w:pPr>
         <w:pStyle w:val="Ttulosubapartado"/>
       </w:pPr>
-      <w:r>
-        <w:t xml:space="preserve">Algoritmo Genéticos: </w:t>
-      </w:r>
-      <w:r>
-        <w:t>Cruce</w:t>
-      </w:r>
-      <w:r>
-        <w:t>.</w:t>
-      </w:r>
-    </w:p>
+      <w:bookmarkStart w:id="14" w:name="_Toc164935187"/>
+      <w:r>
+        <w:t>Redes Neuronales: Funciones de Coste</w:t>
+      </w:r>
+      <w:bookmarkEnd w:id="14"/>
+    </w:p>
+    <w:p/>
     <w:p>
       <w:pPr>
         <w:pStyle w:val="Ttulosubapartado"/>
       </w:pPr>
-      <w:r>
-        <w:t xml:space="preserve">Algoritmo Genéticos: </w:t>
-      </w:r>
-      <w:r>
-        <w:t>Mutación</w:t>
-      </w:r>
-      <w:r>
-        <w:t>.</w:t>
-      </w:r>
-    </w:p>
-    <w:p>
-      <w:pPr>
-        <w:pStyle w:val="TtuloApartado"/>
-      </w:pPr>
-      <w:bookmarkStart w:id="12" w:name="_Toc164935185"/>
-      <w:r>
-        <w:t>Redes Neuronales: Historia y bases</w:t>
-      </w:r>
-      <w:bookmarkEnd w:id="12"/>
-    </w:p>
-    <w:p>
-      <w:r>
-        <w:t>Las redes neuronales artificiales son un subconjunto de machine learning y están en el núcleo de los algoritmos de Deep Learning. Su nombre se debe que la idea del funcionamiento de este software se basa en imitar cómo funcionan las redes neuronales biológicas que tienen los seres humanos en el cerebro.</w:t>
-      </w:r>
-    </w:p>
-    <w:p>
-      <w:r>
-        <w:t xml:space="preserve">Aunque el boom de esta tecnología se ha dado recientemente, sobre todo con el descubrimiento al público general de tecnologías como CHAT-GPT o Dall-E 3, el inicio de las redes neuronales se remonta a 1957. En este año, Frank </w:t>
-      </w:r>
-      <w:proofErr w:type="spellStart"/>
-      <w:r>
-        <w:t>Resonblatt</w:t>
-      </w:r>
-      <w:proofErr w:type="spellEnd"/>
-      <w:r>
-        <w:t>…</w:t>
-      </w:r>
-    </w:p>
-    <w:p>
-      <w:pPr>
-        <w:pStyle w:val="Ttulosubapartado"/>
-      </w:pPr>
-      <w:bookmarkStart w:id="13" w:name="_Toc164935186"/>
-      <w:r>
-        <w:t>Redes Neuronales: CNNs</w:t>
-      </w:r>
-      <w:bookmarkEnd w:id="13"/>
-    </w:p>
-    <w:p/>
-    <w:p>
-      <w:pPr>
-        <w:pStyle w:val="Ttulosubapartado"/>
-      </w:pPr>
-      <w:bookmarkStart w:id="14" w:name="_Toc164935187"/>
-      <w:r>
-        <w:t>Redes Neuronales: Funciones de Coste</w:t>
-      </w:r>
-      <w:bookmarkEnd w:id="14"/>
-    </w:p>
-    <w:p/>
-    <w:p>
-      <w:pPr>
-        <w:pStyle w:val="Ttulosubapartado"/>
-      </w:pPr>
       <w:bookmarkStart w:id="15" w:name="_Toc164935188"/>
       <w:r>
-        <w:lastRenderedPageBreak/>
         <w:t>Redes Neuronales: Funciones de Activación</w:t>
       </w:r>
       <w:bookmarkEnd w:id="15"/>
@@ -7563,6 +7500,7 @@
         <w:rPr>
           <w:lang w:val="en-US"/>
         </w:rPr>
+        <w:lastRenderedPageBreak/>
         <w:t xml:space="preserve">Redes Auto </w:t>
       </w:r>
       <w:proofErr w:type="spellStart"/>
@@ -8391,7 +8329,7 @@
       <w:r>
         <w:t xml:space="preserve">, 21, 2651-2657. </w:t>
       </w:r>
-      <w:hyperlink r:id="rId17" w:history="1">
+      <w:hyperlink r:id="rId18" w:history="1">
         <w:r>
           <w:rPr>
             <w:rStyle w:val="Hipervnculo"/>
@@ -8497,7 +8435,7 @@
         </w:rPr>
         <w:t xml:space="preserve">, 4(2), 67-77. </w:t>
       </w:r>
-      <w:hyperlink r:id="rId18" w:history="1">
+      <w:hyperlink r:id="rId19" w:history="1">
         <w:r>
           <w:rPr>
             <w:rStyle w:val="Hipervnculo"/>
@@ -8612,7 +8550,7 @@
         </w:rPr>
         <w:t xml:space="preserve">6 (2023): 1-6 </w:t>
       </w:r>
-      <w:hyperlink r:id="rId19" w:history="1">
+      <w:hyperlink r:id="rId20" w:history="1">
         <w:r>
           <w:rPr>
             <w:rStyle w:val="Hipervnculo"/>
@@ -8637,7 +8575,7 @@
       <w:r>
         <w:t xml:space="preserve">, Antonio (2007). Algoritmos Genéticos. </w:t>
       </w:r>
-      <w:hyperlink r:id="rId20" w:history="1">
+      <w:hyperlink r:id="rId21" w:history="1">
         <w:r>
           <w:rPr>
             <w:rStyle w:val="Hipervnculo"/>
@@ -8668,7 +8606,7 @@
         </w:rPr>
         <w:t xml:space="preserve">[3] Suárez Fernando &amp; Ordóñez, Adriana (2010) De Gregor Mendel y la docencia sin licencia </w:t>
       </w:r>
-      <w:hyperlink r:id="rId21" w:history="1">
+      <w:hyperlink r:id="rId22" w:history="1">
         <w:r>
           <w:rPr>
             <w:rStyle w:val="Hipervnculo"/>
@@ -8818,7 +8756,7 @@
         </w:rPr>
         <w:t xml:space="preserve"> </w:t>
       </w:r>
-      <w:hyperlink r:id="rId22" w:history="1">
+      <w:hyperlink r:id="rId23" w:history="1">
         <w:r>
           <w:rPr>
             <w:rStyle w:val="Hipervnculo"/>
@@ -9032,7 +8970,7 @@
         </w:rPr>
         <w:t xml:space="preserve"> </w:t>
       </w:r>
-      <w:hyperlink r:id="rId23" w:history="1">
+      <w:hyperlink r:id="rId24" w:history="1">
         <w:r>
           <w:rPr>
             <w:rStyle w:val="Hipervnculo"/>
@@ -9246,24 +9184,12 @@
         </w:rPr>
         <w:t xml:space="preserve"> </w:t>
       </w:r>
-      <w:hyperlink r:id="rId24" w:history="1">
+      <w:hyperlink r:id="rId25" w:history="1">
         <w:r>
           <w:rPr>
             <w:rStyle w:val="Hipervnculo"/>
           </w:rPr>
-          <w:t>https://www.flll.j</w:t>
-        </w:r>
-        <w:r>
-          <w:rPr>
-            <w:rStyle w:val="Hipervnculo"/>
-          </w:rPr>
-          <w:t>k</w:t>
-        </w:r>
-        <w:r>
-          <w:rPr>
-            <w:rStyle w:val="Hipervnculo"/>
-          </w:rPr>
-          <w:t>u.at/div/teaching/Ga/notes.pdf</w:t>
+          <w:t>https://www.flll.jku.at/div/teaching/Ga/notes.pdf</w:t>
         </w:r>
       </w:hyperlink>
     </w:p>
@@ -9341,7 +9267,7 @@
                     </pic:cNvPicPr>
                   </pic:nvPicPr>
                   <pic:blipFill>
-                    <a:blip r:embed="rId25" cstate="print">
+                    <a:blip r:embed="rId26" cstate="print">
                       <a:duotone>
                         <a:schemeClr val="accent6">
                           <a:shade val="45000"/>
@@ -9560,10 +9486,10 @@
     </w:p>
     <w:p/>
     <w:sectPr>
-      <w:headerReference w:type="default" r:id="rId26"/>
-      <w:footerReference w:type="default" r:id="rId27"/>
-      <w:headerReference w:type="first" r:id="rId28"/>
-      <w:footerReference w:type="first" r:id="rId29"/>
+      <w:headerReference w:type="default" r:id="rId27"/>
+      <w:footerReference w:type="default" r:id="rId28"/>
+      <w:headerReference w:type="first" r:id="rId29"/>
+      <w:footerReference w:type="first" r:id="rId30"/>
       <w:pgSz w:w="11906" w:h="16838"/>
       <w:pgMar w:top="1985" w:right="1701" w:bottom="1418" w:left="1701" w:header="397" w:footer="510" w:gutter="0"/>
       <w:cols w:space="708"/>
@@ -9574,7 +9500,7 @@
 </file>
 
 <file path=word/endnotes.xml><?xml version="1.0" encoding="utf-8"?>
-<w:endnotes xmlns:wpc="http://schemas.microsoft.com/office/word/2010/wordprocessingCanvas" xmlns:cx="http://schemas.microsoft.com/office/drawing/2014/chartex" xmlns:cx1="http://schemas.microsoft.com/office/drawing/2015/9/8/chartex" xmlns:cx2="http://schemas.microsoft.com/office/drawing/2015/10/21/chartex" xmlns:cx3="http://schemas.microsoft.com/office/drawing/2016/5/9/chartex" xmlns:cx4="http://schemas.microsoft.com/office/drawing/2016/5/10/chartex" xmlns:cx5="http://schemas.microsoft.com/office/drawing/2016/5/11/chartex" xmlns:cx6="http://schemas.microsoft.com/office/drawing/2016/5/12/chartex" xmlns:cx7="http://schemas.microsoft.com/office/drawing/2016/5/13/chartex" xmlns:cx8="http://schemas.microsoft.com/office/drawing/2016/5/14/chartex" xmlns:mc="http://schemas.openxmlformats.org/markup-compatibility/2006" xmlns:aink="http://schemas.microsoft.com/office/drawing/2016/ink" xmlns:am3d="http://schemas.microsoft.com/office/drawing/2017/model3d" xmlns:o="urn:schemas-microsoft-com:office:office" xmlns:oel="http://schemas.microsoft.com/office/2019/extlst" xmlns:r="http://schemas.openxmlformats.org/officeDocument/2006/relationships" xmlns:m="http://schemas.openxmlformats.org/officeDocument/2006/math" xmlns:v="urn:schemas-microsoft-com:vml" xmlns:wp14="http://schemas.microsoft.com/office/word/2010/wordprocessingDrawing" xmlns:wp="http://schemas.openxmlformats.org/drawingml/2006/wordprocessingDrawing" xmlns:w10="urn:schemas-microsoft-com:office:word" xmlns:w="http://schemas.openxmlformats.org/wordprocessingml/2006/main" xmlns:w14="http://schemas.microsoft.com/office/word/2010/wordml" xmlns:w15="http://schemas.microsoft.com/office/word/2012/wordml" xmlns:w16cex="http://schemas.microsoft.com/office/word/2018/wordml/cex" xmlns:w16cid="http://schemas.microsoft.com/office/word/2016/wordml/cid" xmlns:w16="http://schemas.microsoft.com/office/word/2018/wordml" xmlns:w16sdtdh="http://schemas.microsoft.com/office/word/2020/wordml/sdtdatahash" xmlns:w16se="http://schemas.microsoft.com/office/word/2015/wordml/symex" xmlns:wpg="http://schemas.microsoft.com/office/word/2010/wordprocessingGroup" xmlns:wpi="http://schemas.microsoft.com/office/word/2010/wordprocessingInk" xmlns:wne="http://schemas.microsoft.com/office/word/2006/wordml" xmlns:wps="http://schemas.microsoft.com/office/word/2010/wordprocessingShape" mc:Ignorable="w14 w15 w16se w16cid w16 w16cex w16sdtdh wp14">
+<w:endnotes xmlns:wpc="http://schemas.microsoft.com/office/word/2010/wordprocessingCanvas" xmlns:cx="http://schemas.microsoft.com/office/drawing/2014/chartex" xmlns:cx1="http://schemas.microsoft.com/office/drawing/2015/9/8/chartex" xmlns:cx2="http://schemas.microsoft.com/office/drawing/2015/10/21/chartex" xmlns:cx3="http://schemas.microsoft.com/office/drawing/2016/5/9/chartex" xmlns:cx4="http://schemas.microsoft.com/office/drawing/2016/5/10/chartex" xmlns:cx5="http://schemas.microsoft.com/office/drawing/2016/5/11/chartex" xmlns:cx6="http://schemas.microsoft.com/office/drawing/2016/5/12/chartex" xmlns:cx7="http://schemas.microsoft.com/office/drawing/2016/5/13/chartex" xmlns:cx8="http://schemas.microsoft.com/office/drawing/2016/5/14/chartex" xmlns:mc="http://schemas.openxmlformats.org/markup-compatibility/2006" xmlns:aink="http://schemas.microsoft.com/office/drawing/2016/ink" xmlns:am3d="http://schemas.microsoft.com/office/drawing/2017/model3d" xmlns:o="urn:schemas-microsoft-com:office:office" xmlns:oel="http://schemas.microsoft.com/office/2019/extlst" xmlns:r="http://schemas.openxmlformats.org/officeDocument/2006/relationships" xmlns:m="http://schemas.openxmlformats.org/officeDocument/2006/math" xmlns:v="urn:schemas-microsoft-com:vml" xmlns:wp14="http://schemas.microsoft.com/office/word/2010/wordprocessingDrawing" xmlns:wp="http://schemas.openxmlformats.org/drawingml/2006/wordprocessingDrawing" xmlns:w10="urn:schemas-microsoft-com:office:word" xmlns:w="http://schemas.openxmlformats.org/wordprocessingml/2006/main" xmlns:w14="http://schemas.microsoft.com/office/word/2010/wordml" xmlns:w15="http://schemas.microsoft.com/office/word/2012/wordml" xmlns:w16cex="http://schemas.microsoft.com/office/word/2018/wordml/cex" xmlns:w16cid="http://schemas.microsoft.com/office/word/2016/wordml/cid" xmlns:w16="http://schemas.microsoft.com/office/word/2018/wordml" xmlns:w16du="http://schemas.microsoft.com/office/word/2023/wordml/word16du" xmlns:w16sdtdh="http://schemas.microsoft.com/office/word/2020/wordml/sdtdatahash" xmlns:w16se="http://schemas.microsoft.com/office/word/2015/wordml/symex" xmlns:wpg="http://schemas.microsoft.com/office/word/2010/wordprocessingGroup" xmlns:wpi="http://schemas.microsoft.com/office/word/2010/wordprocessingInk" xmlns:wne="http://schemas.microsoft.com/office/word/2006/wordml" xmlns:wps="http://schemas.microsoft.com/office/word/2010/wordprocessingShape" mc:Ignorable="w14 w15 w16se w16cid w16 w16cex w16sdtdh w16du wp14">
   <w:endnote w:type="separator" w:id="-1">
     <w:p>
       <w:pPr>
@@ -9601,7 +9527,7 @@
 </file>
 
 <file path=word/footer1.xml><?xml version="1.0" encoding="utf-8"?>
-<w:ftr xmlns:wpc="http://schemas.microsoft.com/office/word/2010/wordprocessingCanvas" xmlns:cx="http://schemas.microsoft.com/office/drawing/2014/chartex" xmlns:cx1="http://schemas.microsoft.com/office/drawing/2015/9/8/chartex" xmlns:cx2="http://schemas.microsoft.com/office/drawing/2015/10/21/chartex" xmlns:cx3="http://schemas.microsoft.com/office/drawing/2016/5/9/chartex" xmlns:cx4="http://schemas.microsoft.com/office/drawing/2016/5/10/chartex" xmlns:cx5="http://schemas.microsoft.com/office/drawing/2016/5/11/chartex" xmlns:cx6="http://schemas.microsoft.com/office/drawing/2016/5/12/chartex" xmlns:cx7="http://schemas.microsoft.com/office/drawing/2016/5/13/chartex" xmlns:cx8="http://schemas.microsoft.com/office/drawing/2016/5/14/chartex" xmlns:mc="http://schemas.openxmlformats.org/markup-compatibility/2006" xmlns:aink="http://schemas.microsoft.com/office/drawing/2016/ink" xmlns:am3d="http://schemas.microsoft.com/office/drawing/2017/model3d" xmlns:o="urn:schemas-microsoft-com:office:office" xmlns:oel="http://schemas.microsoft.com/office/2019/extlst" xmlns:r="http://schemas.openxmlformats.org/officeDocument/2006/relationships" xmlns:m="http://schemas.openxmlformats.org/officeDocument/2006/math" xmlns:v="urn:schemas-microsoft-com:vml" xmlns:wp14="http://schemas.microsoft.com/office/word/2010/wordprocessingDrawing" xmlns:wp="http://schemas.openxmlformats.org/drawingml/2006/wordprocessingDrawing" xmlns:w10="urn:schemas-microsoft-com:office:word" xmlns:w="http://schemas.openxmlformats.org/wordprocessingml/2006/main" xmlns:w14="http://schemas.microsoft.com/office/word/2010/wordml" xmlns:w15="http://schemas.microsoft.com/office/word/2012/wordml" xmlns:w16cex="http://schemas.microsoft.com/office/word/2018/wordml/cex" xmlns:w16cid="http://schemas.microsoft.com/office/word/2016/wordml/cid" xmlns:w16="http://schemas.microsoft.com/office/word/2018/wordml" xmlns:w16sdtdh="http://schemas.microsoft.com/office/word/2020/wordml/sdtdatahash" xmlns:w16se="http://schemas.microsoft.com/office/word/2015/wordml/symex" xmlns:wpg="http://schemas.microsoft.com/office/word/2010/wordprocessingGroup" xmlns:wpi="http://schemas.microsoft.com/office/word/2010/wordprocessingInk" xmlns:wne="http://schemas.microsoft.com/office/word/2006/wordml" xmlns:wps="http://schemas.microsoft.com/office/word/2010/wordprocessingShape" mc:Ignorable="w14 w15 w16se w16cid w16 w16cex w16sdtdh wp14">
+<w:ftr xmlns:wpc="http://schemas.microsoft.com/office/word/2010/wordprocessingCanvas" xmlns:cx="http://schemas.microsoft.com/office/drawing/2014/chartex" xmlns:cx1="http://schemas.microsoft.com/office/drawing/2015/9/8/chartex" xmlns:cx2="http://schemas.microsoft.com/office/drawing/2015/10/21/chartex" xmlns:cx3="http://schemas.microsoft.com/office/drawing/2016/5/9/chartex" xmlns:cx4="http://schemas.microsoft.com/office/drawing/2016/5/10/chartex" xmlns:cx5="http://schemas.microsoft.com/office/drawing/2016/5/11/chartex" xmlns:cx6="http://schemas.microsoft.com/office/drawing/2016/5/12/chartex" xmlns:cx7="http://schemas.microsoft.com/office/drawing/2016/5/13/chartex" xmlns:cx8="http://schemas.microsoft.com/office/drawing/2016/5/14/chartex" xmlns:mc="http://schemas.openxmlformats.org/markup-compatibility/2006" xmlns:aink="http://schemas.microsoft.com/office/drawing/2016/ink" xmlns:am3d="http://schemas.microsoft.com/office/drawing/2017/model3d" xmlns:o="urn:schemas-microsoft-com:office:office" xmlns:oel="http://schemas.microsoft.com/office/2019/extlst" xmlns:r="http://schemas.openxmlformats.org/officeDocument/2006/relationships" xmlns:m="http://schemas.openxmlformats.org/officeDocument/2006/math" xmlns:v="urn:schemas-microsoft-com:vml" xmlns:wp14="http://schemas.microsoft.com/office/word/2010/wordprocessingDrawing" xmlns:wp="http://schemas.openxmlformats.org/drawingml/2006/wordprocessingDrawing" xmlns:w10="urn:schemas-microsoft-com:office:word" xmlns:w="http://schemas.openxmlformats.org/wordprocessingml/2006/main" xmlns:w14="http://schemas.microsoft.com/office/word/2010/wordml" xmlns:w15="http://schemas.microsoft.com/office/word/2012/wordml" xmlns:w16cex="http://schemas.microsoft.com/office/word/2018/wordml/cex" xmlns:w16cid="http://schemas.microsoft.com/office/word/2016/wordml/cid" xmlns:w16="http://schemas.microsoft.com/office/word/2018/wordml" xmlns:w16du="http://schemas.microsoft.com/office/word/2023/wordml/word16du" xmlns:w16sdtdh="http://schemas.microsoft.com/office/word/2020/wordml/sdtdatahash" xmlns:w16se="http://schemas.microsoft.com/office/word/2015/wordml/symex" xmlns:wpg="http://schemas.microsoft.com/office/word/2010/wordprocessingGroup" xmlns:wpi="http://schemas.microsoft.com/office/word/2010/wordprocessingInk" xmlns:wne="http://schemas.microsoft.com/office/word/2006/wordml" xmlns:wps="http://schemas.microsoft.com/office/word/2010/wordprocessingShape" mc:Ignorable="w14 w15 w16se w16cid w16 w16cex w16sdtdh w16du wp14">
   <w:tbl>
     <w:tblPr>
       <w:tblpPr w:leftFromText="187" w:rightFromText="187" w:vertAnchor="page" w:horzAnchor="margin" w:tblpXSpec="center" w:tblpYSpec="bottom"/>
@@ -9746,7 +9672,7 @@
 </file>
 
 <file path=word/footer2.xml><?xml version="1.0" encoding="utf-8"?>
-<w:ftr xmlns:wpc="http://schemas.microsoft.com/office/word/2010/wordprocessingCanvas" xmlns:cx="http://schemas.microsoft.com/office/drawing/2014/chartex" xmlns:cx1="http://schemas.microsoft.com/office/drawing/2015/9/8/chartex" xmlns:cx2="http://schemas.microsoft.com/office/drawing/2015/10/21/chartex" xmlns:cx3="http://schemas.microsoft.com/office/drawing/2016/5/9/chartex" xmlns:cx4="http://schemas.microsoft.com/office/drawing/2016/5/10/chartex" xmlns:cx5="http://schemas.microsoft.com/office/drawing/2016/5/11/chartex" xmlns:cx6="http://schemas.microsoft.com/office/drawing/2016/5/12/chartex" xmlns:cx7="http://schemas.microsoft.com/office/drawing/2016/5/13/chartex" xmlns:cx8="http://schemas.microsoft.com/office/drawing/2016/5/14/chartex" xmlns:mc="http://schemas.openxmlformats.org/markup-compatibility/2006" xmlns:aink="http://schemas.microsoft.com/office/drawing/2016/ink" xmlns:am3d="http://schemas.microsoft.com/office/drawing/2017/model3d" xmlns:o="urn:schemas-microsoft-com:office:office" xmlns:oel="http://schemas.microsoft.com/office/2019/extlst" xmlns:r="http://schemas.openxmlformats.org/officeDocument/2006/relationships" xmlns:m="http://schemas.openxmlformats.org/officeDocument/2006/math" xmlns:v="urn:schemas-microsoft-com:vml" xmlns:wp14="http://schemas.microsoft.com/office/word/2010/wordprocessingDrawing" xmlns:wp="http://schemas.openxmlformats.org/drawingml/2006/wordprocessingDrawing" xmlns:w10="urn:schemas-microsoft-com:office:word" xmlns:w="http://schemas.openxmlformats.org/wordprocessingml/2006/main" xmlns:w14="http://schemas.microsoft.com/office/word/2010/wordml" xmlns:w15="http://schemas.microsoft.com/office/word/2012/wordml" xmlns:w16cex="http://schemas.microsoft.com/office/word/2018/wordml/cex" xmlns:w16cid="http://schemas.microsoft.com/office/word/2016/wordml/cid" xmlns:w16="http://schemas.microsoft.com/office/word/2018/wordml" xmlns:w16sdtdh="http://schemas.microsoft.com/office/word/2020/wordml/sdtdatahash" xmlns:w16se="http://schemas.microsoft.com/office/word/2015/wordml/symex" xmlns:wpg="http://schemas.microsoft.com/office/word/2010/wordprocessingGroup" xmlns:wpi="http://schemas.microsoft.com/office/word/2010/wordprocessingInk" xmlns:wne="http://schemas.microsoft.com/office/word/2006/wordml" xmlns:wps="http://schemas.microsoft.com/office/word/2010/wordprocessingShape" mc:Ignorable="w14 w15 w16se w16cid w16 w16cex w16sdtdh wp14">
+<w:ftr xmlns:wpc="http://schemas.microsoft.com/office/word/2010/wordprocessingCanvas" xmlns:cx="http://schemas.microsoft.com/office/drawing/2014/chartex" xmlns:cx1="http://schemas.microsoft.com/office/drawing/2015/9/8/chartex" xmlns:cx2="http://schemas.microsoft.com/office/drawing/2015/10/21/chartex" xmlns:cx3="http://schemas.microsoft.com/office/drawing/2016/5/9/chartex" xmlns:cx4="http://schemas.microsoft.com/office/drawing/2016/5/10/chartex" xmlns:cx5="http://schemas.microsoft.com/office/drawing/2016/5/11/chartex" xmlns:cx6="http://schemas.microsoft.com/office/drawing/2016/5/12/chartex" xmlns:cx7="http://schemas.microsoft.com/office/drawing/2016/5/13/chartex" xmlns:cx8="http://schemas.microsoft.com/office/drawing/2016/5/14/chartex" xmlns:mc="http://schemas.openxmlformats.org/markup-compatibility/2006" xmlns:aink="http://schemas.microsoft.com/office/drawing/2016/ink" xmlns:am3d="http://schemas.microsoft.com/office/drawing/2017/model3d" xmlns:o="urn:schemas-microsoft-com:office:office" xmlns:oel="http://schemas.microsoft.com/office/2019/extlst" xmlns:r="http://schemas.openxmlformats.org/officeDocument/2006/relationships" xmlns:m="http://schemas.openxmlformats.org/officeDocument/2006/math" xmlns:v="urn:schemas-microsoft-com:vml" xmlns:wp14="http://schemas.microsoft.com/office/word/2010/wordprocessingDrawing" xmlns:wp="http://schemas.openxmlformats.org/drawingml/2006/wordprocessingDrawing" xmlns:w10="urn:schemas-microsoft-com:office:word" xmlns:w="http://schemas.openxmlformats.org/wordprocessingml/2006/main" xmlns:w14="http://schemas.microsoft.com/office/word/2010/wordml" xmlns:w15="http://schemas.microsoft.com/office/word/2012/wordml" xmlns:w16cex="http://schemas.microsoft.com/office/word/2018/wordml/cex" xmlns:w16cid="http://schemas.microsoft.com/office/word/2016/wordml/cid" xmlns:w16="http://schemas.microsoft.com/office/word/2018/wordml" xmlns:w16du="http://schemas.microsoft.com/office/word/2023/wordml/word16du" xmlns:w16sdtdh="http://schemas.microsoft.com/office/word/2020/wordml/sdtdatahash" xmlns:w16se="http://schemas.microsoft.com/office/word/2015/wordml/symex" xmlns:wpg="http://schemas.microsoft.com/office/word/2010/wordprocessingGroup" xmlns:wpi="http://schemas.microsoft.com/office/word/2010/wordprocessingInk" xmlns:wne="http://schemas.microsoft.com/office/word/2006/wordml" xmlns:wps="http://schemas.microsoft.com/office/word/2010/wordprocessingShape" mc:Ignorable="w14 w15 w16se w16cid w16 w16cex w16sdtdh w16du wp14">
   <w:p>
     <w:pPr>
       <w:pStyle w:val="Piedepgina"/>
@@ -9757,7 +9683,7 @@
 </file>
 
 <file path=word/footer3.xml><?xml version="1.0" encoding="utf-8"?>
-<w:ftr xmlns:wpc="http://schemas.microsoft.com/office/word/2010/wordprocessingCanvas" xmlns:cx="http://schemas.microsoft.com/office/drawing/2014/chartex" xmlns:cx1="http://schemas.microsoft.com/office/drawing/2015/9/8/chartex" xmlns:cx2="http://schemas.microsoft.com/office/drawing/2015/10/21/chartex" xmlns:cx3="http://schemas.microsoft.com/office/drawing/2016/5/9/chartex" xmlns:cx4="http://schemas.microsoft.com/office/drawing/2016/5/10/chartex" xmlns:cx5="http://schemas.microsoft.com/office/drawing/2016/5/11/chartex" xmlns:cx6="http://schemas.microsoft.com/office/drawing/2016/5/12/chartex" xmlns:cx7="http://schemas.microsoft.com/office/drawing/2016/5/13/chartex" xmlns:cx8="http://schemas.microsoft.com/office/drawing/2016/5/14/chartex" xmlns:mc="http://schemas.openxmlformats.org/markup-compatibility/2006" xmlns:aink="http://schemas.microsoft.com/office/drawing/2016/ink" xmlns:am3d="http://schemas.microsoft.com/office/drawing/2017/model3d" xmlns:o="urn:schemas-microsoft-com:office:office" xmlns:oel="http://schemas.microsoft.com/office/2019/extlst" xmlns:r="http://schemas.openxmlformats.org/officeDocument/2006/relationships" xmlns:m="http://schemas.openxmlformats.org/officeDocument/2006/math" xmlns:v="urn:schemas-microsoft-com:vml" xmlns:wp14="http://schemas.microsoft.com/office/word/2010/wordprocessingDrawing" xmlns:wp="http://schemas.openxmlformats.org/drawingml/2006/wordprocessingDrawing" xmlns:w10="urn:schemas-microsoft-com:office:word" xmlns:w="http://schemas.openxmlformats.org/wordprocessingml/2006/main" xmlns:w14="http://schemas.microsoft.com/office/word/2010/wordml" xmlns:w15="http://schemas.microsoft.com/office/word/2012/wordml" xmlns:w16cex="http://schemas.microsoft.com/office/word/2018/wordml/cex" xmlns:w16cid="http://schemas.microsoft.com/office/word/2016/wordml/cid" xmlns:w16="http://schemas.microsoft.com/office/word/2018/wordml" xmlns:w16sdtdh="http://schemas.microsoft.com/office/word/2020/wordml/sdtdatahash" xmlns:w16se="http://schemas.microsoft.com/office/word/2015/wordml/symex" xmlns:wpg="http://schemas.microsoft.com/office/word/2010/wordprocessingGroup" xmlns:wpi="http://schemas.microsoft.com/office/word/2010/wordprocessingInk" xmlns:wne="http://schemas.microsoft.com/office/word/2006/wordml" xmlns:wps="http://schemas.microsoft.com/office/word/2010/wordprocessingShape" mc:Ignorable="w14 w15 w16se w16cid w16 w16cex w16sdtdh wp14">
+<w:ftr xmlns:wpc="http://schemas.microsoft.com/office/word/2010/wordprocessingCanvas" xmlns:cx="http://schemas.microsoft.com/office/drawing/2014/chartex" xmlns:cx1="http://schemas.microsoft.com/office/drawing/2015/9/8/chartex" xmlns:cx2="http://schemas.microsoft.com/office/drawing/2015/10/21/chartex" xmlns:cx3="http://schemas.microsoft.com/office/drawing/2016/5/9/chartex" xmlns:cx4="http://schemas.microsoft.com/office/drawing/2016/5/10/chartex" xmlns:cx5="http://schemas.microsoft.com/office/drawing/2016/5/11/chartex" xmlns:cx6="http://schemas.microsoft.com/office/drawing/2016/5/12/chartex" xmlns:cx7="http://schemas.microsoft.com/office/drawing/2016/5/13/chartex" xmlns:cx8="http://schemas.microsoft.com/office/drawing/2016/5/14/chartex" xmlns:mc="http://schemas.openxmlformats.org/markup-compatibility/2006" xmlns:aink="http://schemas.microsoft.com/office/drawing/2016/ink" xmlns:am3d="http://schemas.microsoft.com/office/drawing/2017/model3d" xmlns:o="urn:schemas-microsoft-com:office:office" xmlns:oel="http://schemas.microsoft.com/office/2019/extlst" xmlns:r="http://schemas.openxmlformats.org/officeDocument/2006/relationships" xmlns:m="http://schemas.openxmlformats.org/officeDocument/2006/math" xmlns:v="urn:schemas-microsoft-com:vml" xmlns:wp14="http://schemas.microsoft.com/office/word/2010/wordprocessingDrawing" xmlns:wp="http://schemas.openxmlformats.org/drawingml/2006/wordprocessingDrawing" xmlns:w10="urn:schemas-microsoft-com:office:word" xmlns:w="http://schemas.openxmlformats.org/wordprocessingml/2006/main" xmlns:w14="http://schemas.microsoft.com/office/word/2010/wordml" xmlns:w15="http://schemas.microsoft.com/office/word/2012/wordml" xmlns:w16cex="http://schemas.microsoft.com/office/word/2018/wordml/cex" xmlns:w16cid="http://schemas.microsoft.com/office/word/2016/wordml/cid" xmlns:w16="http://schemas.microsoft.com/office/word/2018/wordml" xmlns:w16du="http://schemas.microsoft.com/office/word/2023/wordml/word16du" xmlns:w16sdtdh="http://schemas.microsoft.com/office/word/2020/wordml/sdtdatahash" xmlns:w16se="http://schemas.microsoft.com/office/word/2015/wordml/symex" xmlns:wpg="http://schemas.microsoft.com/office/word/2010/wordprocessingGroup" xmlns:wpi="http://schemas.microsoft.com/office/word/2010/wordprocessingInk" xmlns:wne="http://schemas.microsoft.com/office/word/2006/wordml" xmlns:wps="http://schemas.microsoft.com/office/word/2010/wordprocessingShape" mc:Ignorable="w14 w15 w16se w16cid w16 w16cex w16sdtdh w16du wp14">
   <w:tbl>
     <w:tblPr>
       <w:tblpPr w:leftFromText="187" w:rightFromText="187" w:vertAnchor="page" w:horzAnchor="margin" w:tblpXSpec="center" w:tblpYSpec="bottom"/>
@@ -9939,7 +9865,7 @@
 </file>
 
 <file path=word/footer4.xml><?xml version="1.0" encoding="utf-8"?>
-<w:ftr xmlns:wpc="http://schemas.microsoft.com/office/word/2010/wordprocessingCanvas" xmlns:cx="http://schemas.microsoft.com/office/drawing/2014/chartex" xmlns:cx1="http://schemas.microsoft.com/office/drawing/2015/9/8/chartex" xmlns:cx2="http://schemas.microsoft.com/office/drawing/2015/10/21/chartex" xmlns:cx3="http://schemas.microsoft.com/office/drawing/2016/5/9/chartex" xmlns:cx4="http://schemas.microsoft.com/office/drawing/2016/5/10/chartex" xmlns:cx5="http://schemas.microsoft.com/office/drawing/2016/5/11/chartex" xmlns:cx6="http://schemas.microsoft.com/office/drawing/2016/5/12/chartex" xmlns:cx7="http://schemas.microsoft.com/office/drawing/2016/5/13/chartex" xmlns:cx8="http://schemas.microsoft.com/office/drawing/2016/5/14/chartex" xmlns:mc="http://schemas.openxmlformats.org/markup-compatibility/2006" xmlns:aink="http://schemas.microsoft.com/office/drawing/2016/ink" xmlns:am3d="http://schemas.microsoft.com/office/drawing/2017/model3d" xmlns:o="urn:schemas-microsoft-com:office:office" xmlns:oel="http://schemas.microsoft.com/office/2019/extlst" xmlns:r="http://schemas.openxmlformats.org/officeDocument/2006/relationships" xmlns:m="http://schemas.openxmlformats.org/officeDocument/2006/math" xmlns:v="urn:schemas-microsoft-com:vml" xmlns:wp14="http://schemas.microsoft.com/office/word/2010/wordprocessingDrawing" xmlns:wp="http://schemas.openxmlformats.org/drawingml/2006/wordprocessingDrawing" xmlns:w10="urn:schemas-microsoft-com:office:word" xmlns:w="http://schemas.openxmlformats.org/wordprocessingml/2006/main" xmlns:w14="http://schemas.microsoft.com/office/word/2010/wordml" xmlns:w15="http://schemas.microsoft.com/office/word/2012/wordml" xmlns:w16cex="http://schemas.microsoft.com/office/word/2018/wordml/cex" xmlns:w16cid="http://schemas.microsoft.com/office/word/2016/wordml/cid" xmlns:w16="http://schemas.microsoft.com/office/word/2018/wordml" xmlns:w16sdtdh="http://schemas.microsoft.com/office/word/2020/wordml/sdtdatahash" xmlns:w16se="http://schemas.microsoft.com/office/word/2015/wordml/symex" xmlns:wpg="http://schemas.microsoft.com/office/word/2010/wordprocessingGroup" xmlns:wpi="http://schemas.microsoft.com/office/word/2010/wordprocessingInk" xmlns:wne="http://schemas.microsoft.com/office/word/2006/wordml" xmlns:wps="http://schemas.microsoft.com/office/word/2010/wordprocessingShape" mc:Ignorable="w14 w15 w16se w16cid w16 w16cex w16sdtdh wp14">
+<w:ftr xmlns:wpc="http://schemas.microsoft.com/office/word/2010/wordprocessingCanvas" xmlns:cx="http://schemas.microsoft.com/office/drawing/2014/chartex" xmlns:cx1="http://schemas.microsoft.com/office/drawing/2015/9/8/chartex" xmlns:cx2="http://schemas.microsoft.com/office/drawing/2015/10/21/chartex" xmlns:cx3="http://schemas.microsoft.com/office/drawing/2016/5/9/chartex" xmlns:cx4="http://schemas.microsoft.com/office/drawing/2016/5/10/chartex" xmlns:cx5="http://schemas.microsoft.com/office/drawing/2016/5/11/chartex" xmlns:cx6="http://schemas.microsoft.com/office/drawing/2016/5/12/chartex" xmlns:cx7="http://schemas.microsoft.com/office/drawing/2016/5/13/chartex" xmlns:cx8="http://schemas.microsoft.com/office/drawing/2016/5/14/chartex" xmlns:mc="http://schemas.openxmlformats.org/markup-compatibility/2006" xmlns:aink="http://schemas.microsoft.com/office/drawing/2016/ink" xmlns:am3d="http://schemas.microsoft.com/office/drawing/2017/model3d" xmlns:o="urn:schemas-microsoft-com:office:office" xmlns:oel="http://schemas.microsoft.com/office/2019/extlst" xmlns:r="http://schemas.openxmlformats.org/officeDocument/2006/relationships" xmlns:m="http://schemas.openxmlformats.org/officeDocument/2006/math" xmlns:v="urn:schemas-microsoft-com:vml" xmlns:wp14="http://schemas.microsoft.com/office/word/2010/wordprocessingDrawing" xmlns:wp="http://schemas.openxmlformats.org/drawingml/2006/wordprocessingDrawing" xmlns:w10="urn:schemas-microsoft-com:office:word" xmlns:w="http://schemas.openxmlformats.org/wordprocessingml/2006/main" xmlns:w14="http://schemas.microsoft.com/office/word/2010/wordml" xmlns:w15="http://schemas.microsoft.com/office/word/2012/wordml" xmlns:w16cex="http://schemas.microsoft.com/office/word/2018/wordml/cex" xmlns:w16cid="http://schemas.microsoft.com/office/word/2016/wordml/cid" xmlns:w16="http://schemas.microsoft.com/office/word/2018/wordml" xmlns:w16du="http://schemas.microsoft.com/office/word/2023/wordml/word16du" xmlns:w16sdtdh="http://schemas.microsoft.com/office/word/2020/wordml/sdtdatahash" xmlns:w16se="http://schemas.microsoft.com/office/word/2015/wordml/symex" xmlns:wpg="http://schemas.microsoft.com/office/word/2010/wordprocessingGroup" xmlns:wpi="http://schemas.microsoft.com/office/word/2010/wordprocessingInk" xmlns:wne="http://schemas.microsoft.com/office/word/2006/wordml" xmlns:wps="http://schemas.microsoft.com/office/word/2010/wordprocessingShape" mc:Ignorable="w14 w15 w16se w16cid w16 w16cex w16sdtdh w16du wp14">
   <w:p>
     <w:pPr>
       <w:pStyle w:val="Piedepgina"/>
@@ -9949,7 +9875,7 @@
 </file>
 
 <file path=word/footnotes.xml><?xml version="1.0" encoding="utf-8"?>
-<w:footnotes xmlns:wpc="http://schemas.microsoft.com/office/word/2010/wordprocessingCanvas" xmlns:cx="http://schemas.microsoft.com/office/drawing/2014/chartex" xmlns:cx1="http://schemas.microsoft.com/office/drawing/2015/9/8/chartex" xmlns:cx2="http://schemas.microsoft.com/office/drawing/2015/10/21/chartex" xmlns:cx3="http://schemas.microsoft.com/office/drawing/2016/5/9/chartex" xmlns:cx4="http://schemas.microsoft.com/office/drawing/2016/5/10/chartex" xmlns:cx5="http://schemas.microsoft.com/office/drawing/2016/5/11/chartex" xmlns:cx6="http://schemas.microsoft.com/office/drawing/2016/5/12/chartex" xmlns:cx7="http://schemas.microsoft.com/office/drawing/2016/5/13/chartex" xmlns:cx8="http://schemas.microsoft.com/office/drawing/2016/5/14/chartex" xmlns:mc="http://schemas.openxmlformats.org/markup-compatibility/2006" xmlns:aink="http://schemas.microsoft.com/office/drawing/2016/ink" xmlns:am3d="http://schemas.microsoft.com/office/drawing/2017/model3d" xmlns:o="urn:schemas-microsoft-com:office:office" xmlns:oel="http://schemas.microsoft.com/office/2019/extlst" xmlns:r="http://schemas.openxmlformats.org/officeDocument/2006/relationships" xmlns:m="http://schemas.openxmlformats.org/officeDocument/2006/math" xmlns:v="urn:schemas-microsoft-com:vml" xmlns:wp14="http://schemas.microsoft.com/office/word/2010/wordprocessingDrawing" xmlns:wp="http://schemas.openxmlformats.org/drawingml/2006/wordprocessingDrawing" xmlns:w10="urn:schemas-microsoft-com:office:word" xmlns:w="http://schemas.openxmlformats.org/wordprocessingml/2006/main" xmlns:w14="http://schemas.microsoft.com/office/word/2010/wordml" xmlns:w15="http://schemas.microsoft.com/office/word/2012/wordml" xmlns:w16cex="http://schemas.microsoft.com/office/word/2018/wordml/cex" xmlns:w16cid="http://schemas.microsoft.com/office/word/2016/wordml/cid" xmlns:w16="http://schemas.microsoft.com/office/word/2018/wordml" xmlns:w16sdtdh="http://schemas.microsoft.com/office/word/2020/wordml/sdtdatahash" xmlns:w16se="http://schemas.microsoft.com/office/word/2015/wordml/symex" xmlns:wpg="http://schemas.microsoft.com/office/word/2010/wordprocessingGroup" xmlns:wpi="http://schemas.microsoft.com/office/word/2010/wordprocessingInk" xmlns:wne="http://schemas.microsoft.com/office/word/2006/wordml" xmlns:wps="http://schemas.microsoft.com/office/word/2010/wordprocessingShape" mc:Ignorable="w14 w15 w16se w16cid w16 w16cex w16sdtdh wp14">
+<w:footnotes xmlns:wpc="http://schemas.microsoft.com/office/word/2010/wordprocessingCanvas" xmlns:cx="http://schemas.microsoft.com/office/drawing/2014/chartex" xmlns:cx1="http://schemas.microsoft.com/office/drawing/2015/9/8/chartex" xmlns:cx2="http://schemas.microsoft.com/office/drawing/2015/10/21/chartex" xmlns:cx3="http://schemas.microsoft.com/office/drawing/2016/5/9/chartex" xmlns:cx4="http://schemas.microsoft.com/office/drawing/2016/5/10/chartex" xmlns:cx5="http://schemas.microsoft.com/office/drawing/2016/5/11/chartex" xmlns:cx6="http://schemas.microsoft.com/office/drawing/2016/5/12/chartex" xmlns:cx7="http://schemas.microsoft.com/office/drawing/2016/5/13/chartex" xmlns:cx8="http://schemas.microsoft.com/office/drawing/2016/5/14/chartex" xmlns:mc="http://schemas.openxmlformats.org/markup-compatibility/2006" xmlns:aink="http://schemas.microsoft.com/office/drawing/2016/ink" xmlns:am3d="http://schemas.microsoft.com/office/drawing/2017/model3d" xmlns:o="urn:schemas-microsoft-com:office:office" xmlns:oel="http://schemas.microsoft.com/office/2019/extlst" xmlns:r="http://schemas.openxmlformats.org/officeDocument/2006/relationships" xmlns:m="http://schemas.openxmlformats.org/officeDocument/2006/math" xmlns:v="urn:schemas-microsoft-com:vml" xmlns:wp14="http://schemas.microsoft.com/office/word/2010/wordprocessingDrawing" xmlns:wp="http://schemas.openxmlformats.org/drawingml/2006/wordprocessingDrawing" xmlns:w10="urn:schemas-microsoft-com:office:word" xmlns:w="http://schemas.openxmlformats.org/wordprocessingml/2006/main" xmlns:w14="http://schemas.microsoft.com/office/word/2010/wordml" xmlns:w15="http://schemas.microsoft.com/office/word/2012/wordml" xmlns:w16cex="http://schemas.microsoft.com/office/word/2018/wordml/cex" xmlns:w16cid="http://schemas.microsoft.com/office/word/2016/wordml/cid" xmlns:w16="http://schemas.microsoft.com/office/word/2018/wordml" xmlns:w16du="http://schemas.microsoft.com/office/word/2023/wordml/word16du" xmlns:w16sdtdh="http://schemas.microsoft.com/office/word/2020/wordml/sdtdatahash" xmlns:w16se="http://schemas.microsoft.com/office/word/2015/wordml/symex" xmlns:wpg="http://schemas.microsoft.com/office/word/2010/wordprocessingGroup" xmlns:wpi="http://schemas.microsoft.com/office/word/2010/wordprocessingInk" xmlns:wne="http://schemas.microsoft.com/office/word/2006/wordml" xmlns:wps="http://schemas.microsoft.com/office/word/2010/wordprocessingShape" mc:Ignorable="w14 w15 w16se w16cid w16 w16cex w16sdtdh w16du wp14">
   <w:footnote w:type="separator" w:id="-1">
     <w:p>
       <w:pPr>
@@ -9974,7 +9900,7 @@
 </file>
 
 <file path=word/header1.xml><?xml version="1.0" encoding="utf-8"?>
-<w:hdr xmlns:wpc="http://schemas.microsoft.com/office/word/2010/wordprocessingCanvas" xmlns:cx="http://schemas.microsoft.com/office/drawing/2014/chartex" xmlns:cx1="http://schemas.microsoft.com/office/drawing/2015/9/8/chartex" xmlns:cx2="http://schemas.microsoft.com/office/drawing/2015/10/21/chartex" xmlns:cx3="http://schemas.microsoft.com/office/drawing/2016/5/9/chartex" xmlns:cx4="http://schemas.microsoft.com/office/drawing/2016/5/10/chartex" xmlns:cx5="http://schemas.microsoft.com/office/drawing/2016/5/11/chartex" xmlns:cx6="http://schemas.microsoft.com/office/drawing/2016/5/12/chartex" xmlns:cx7="http://schemas.microsoft.com/office/drawing/2016/5/13/chartex" xmlns:cx8="http://schemas.microsoft.com/office/drawing/2016/5/14/chartex" xmlns:mc="http://schemas.openxmlformats.org/markup-compatibility/2006" xmlns:aink="http://schemas.microsoft.com/office/drawing/2016/ink" xmlns:am3d="http://schemas.microsoft.com/office/drawing/2017/model3d" xmlns:o="urn:schemas-microsoft-com:office:office" xmlns:oel="http://schemas.microsoft.com/office/2019/extlst" xmlns:r="http://schemas.openxmlformats.org/officeDocument/2006/relationships" xmlns:m="http://schemas.openxmlformats.org/officeDocument/2006/math" xmlns:v="urn:schemas-microsoft-com:vml" xmlns:wp14="http://schemas.microsoft.com/office/word/2010/wordprocessingDrawing" xmlns:wp="http://schemas.openxmlformats.org/drawingml/2006/wordprocessingDrawing" xmlns:w10="urn:schemas-microsoft-com:office:word" xmlns:w="http://schemas.openxmlformats.org/wordprocessingml/2006/main" xmlns:w14="http://schemas.microsoft.com/office/word/2010/wordml" xmlns:w15="http://schemas.microsoft.com/office/word/2012/wordml" xmlns:w16cex="http://schemas.microsoft.com/office/word/2018/wordml/cex" xmlns:w16cid="http://schemas.microsoft.com/office/word/2016/wordml/cid" xmlns:w16="http://schemas.microsoft.com/office/word/2018/wordml" xmlns:w16sdtdh="http://schemas.microsoft.com/office/word/2020/wordml/sdtdatahash" xmlns:w16se="http://schemas.microsoft.com/office/word/2015/wordml/symex" xmlns:wpg="http://schemas.microsoft.com/office/word/2010/wordprocessingGroup" xmlns:wpi="http://schemas.microsoft.com/office/word/2010/wordprocessingInk" xmlns:wne="http://schemas.microsoft.com/office/word/2006/wordml" xmlns:wps="http://schemas.microsoft.com/office/word/2010/wordprocessingShape" mc:Ignorable="w14 w15 w16se w16cid w16 w16cex w16sdtdh wp14">
+<w:hdr xmlns:wpc="http://schemas.microsoft.com/office/word/2010/wordprocessingCanvas" xmlns:cx="http://schemas.microsoft.com/office/drawing/2014/chartex" xmlns:cx1="http://schemas.microsoft.com/office/drawing/2015/9/8/chartex" xmlns:cx2="http://schemas.microsoft.com/office/drawing/2015/10/21/chartex" xmlns:cx3="http://schemas.microsoft.com/office/drawing/2016/5/9/chartex" xmlns:cx4="http://schemas.microsoft.com/office/drawing/2016/5/10/chartex" xmlns:cx5="http://schemas.microsoft.com/office/drawing/2016/5/11/chartex" xmlns:cx6="http://schemas.microsoft.com/office/drawing/2016/5/12/chartex" xmlns:cx7="http://schemas.microsoft.com/office/drawing/2016/5/13/chartex" xmlns:cx8="http://schemas.microsoft.com/office/drawing/2016/5/14/chartex" xmlns:mc="http://schemas.openxmlformats.org/markup-compatibility/2006" xmlns:aink="http://schemas.microsoft.com/office/drawing/2016/ink" xmlns:am3d="http://schemas.microsoft.com/office/drawing/2017/model3d" xmlns:o="urn:schemas-microsoft-com:office:office" xmlns:oel="http://schemas.microsoft.com/office/2019/extlst" xmlns:r="http://schemas.openxmlformats.org/officeDocument/2006/relationships" xmlns:m="http://schemas.openxmlformats.org/officeDocument/2006/math" xmlns:v="urn:schemas-microsoft-com:vml" xmlns:wp14="http://schemas.microsoft.com/office/word/2010/wordprocessingDrawing" xmlns:wp="http://schemas.openxmlformats.org/drawingml/2006/wordprocessingDrawing" xmlns:w10="urn:schemas-microsoft-com:office:word" xmlns:w="http://schemas.openxmlformats.org/wordprocessingml/2006/main" xmlns:w14="http://schemas.microsoft.com/office/word/2010/wordml" xmlns:w15="http://schemas.microsoft.com/office/word/2012/wordml" xmlns:w16cex="http://schemas.microsoft.com/office/word/2018/wordml/cex" xmlns:w16cid="http://schemas.microsoft.com/office/word/2016/wordml/cid" xmlns:w16="http://schemas.microsoft.com/office/word/2018/wordml" xmlns:w16du="http://schemas.microsoft.com/office/word/2023/wordml/word16du" xmlns:w16sdtdh="http://schemas.microsoft.com/office/word/2020/wordml/sdtdatahash" xmlns:w16se="http://schemas.microsoft.com/office/word/2015/wordml/symex" xmlns:wpg="http://schemas.microsoft.com/office/word/2010/wordprocessingGroup" xmlns:wpi="http://schemas.microsoft.com/office/word/2010/wordprocessingInk" xmlns:wne="http://schemas.microsoft.com/office/word/2006/wordml" xmlns:wps="http://schemas.microsoft.com/office/word/2010/wordprocessingShape" mc:Ignorable="w14 w15 w16se w16cid w16 w16cex w16sdtdh w16du wp14">
   <w:p>
     <w:pPr>
       <w:pStyle w:val="Encabezado"/>
@@ -10069,7 +9995,7 @@
 </file>
 
 <file path=word/header2.xml><?xml version="1.0" encoding="utf-8"?>
-<w:hdr xmlns:wpc="http://schemas.microsoft.com/office/word/2010/wordprocessingCanvas" xmlns:cx="http://schemas.microsoft.com/office/drawing/2014/chartex" xmlns:cx1="http://schemas.microsoft.com/office/drawing/2015/9/8/chartex" xmlns:cx2="http://schemas.microsoft.com/office/drawing/2015/10/21/chartex" xmlns:cx3="http://schemas.microsoft.com/office/drawing/2016/5/9/chartex" xmlns:cx4="http://schemas.microsoft.com/office/drawing/2016/5/10/chartex" xmlns:cx5="http://schemas.microsoft.com/office/drawing/2016/5/11/chartex" xmlns:cx6="http://schemas.microsoft.com/office/drawing/2016/5/12/chartex" xmlns:cx7="http://schemas.microsoft.com/office/drawing/2016/5/13/chartex" xmlns:cx8="http://schemas.microsoft.com/office/drawing/2016/5/14/chartex" xmlns:mc="http://schemas.openxmlformats.org/markup-compatibility/2006" xmlns:aink="http://schemas.microsoft.com/office/drawing/2016/ink" xmlns:am3d="http://schemas.microsoft.com/office/drawing/2017/model3d" xmlns:o="urn:schemas-microsoft-com:office:office" xmlns:oel="http://schemas.microsoft.com/office/2019/extlst" xmlns:r="http://schemas.openxmlformats.org/officeDocument/2006/relationships" xmlns:m="http://schemas.openxmlformats.org/officeDocument/2006/math" xmlns:v="urn:schemas-microsoft-com:vml" xmlns:wp14="http://schemas.microsoft.com/office/word/2010/wordprocessingDrawing" xmlns:wp="http://schemas.openxmlformats.org/drawingml/2006/wordprocessingDrawing" xmlns:w10="urn:schemas-microsoft-com:office:word" xmlns:w="http://schemas.openxmlformats.org/wordprocessingml/2006/main" xmlns:w14="http://schemas.microsoft.com/office/word/2010/wordml" xmlns:w15="http://schemas.microsoft.com/office/word/2012/wordml" xmlns:w16cex="http://schemas.microsoft.com/office/word/2018/wordml/cex" xmlns:w16cid="http://schemas.microsoft.com/office/word/2016/wordml/cid" xmlns:w16="http://schemas.microsoft.com/office/word/2018/wordml" xmlns:w16sdtdh="http://schemas.microsoft.com/office/word/2020/wordml/sdtdatahash" xmlns:w16se="http://schemas.microsoft.com/office/word/2015/wordml/symex" xmlns:wpg="http://schemas.microsoft.com/office/word/2010/wordprocessingGroup" xmlns:wpi="http://schemas.microsoft.com/office/word/2010/wordprocessingInk" xmlns:wne="http://schemas.microsoft.com/office/word/2006/wordml" xmlns:wps="http://schemas.microsoft.com/office/word/2010/wordprocessingShape" mc:Ignorable="w14 w15 w16se w16cid w16 w16cex w16sdtdh wp14">
+<w:hdr xmlns:wpc="http://schemas.microsoft.com/office/word/2010/wordprocessingCanvas" xmlns:cx="http://schemas.microsoft.com/office/drawing/2014/chartex" xmlns:cx1="http://schemas.microsoft.com/office/drawing/2015/9/8/chartex" xmlns:cx2="http://schemas.microsoft.com/office/drawing/2015/10/21/chartex" xmlns:cx3="http://schemas.microsoft.com/office/drawing/2016/5/9/chartex" xmlns:cx4="http://schemas.microsoft.com/office/drawing/2016/5/10/chartex" xmlns:cx5="http://schemas.microsoft.com/office/drawing/2016/5/11/chartex" xmlns:cx6="http://schemas.microsoft.com/office/drawing/2016/5/12/chartex" xmlns:cx7="http://schemas.microsoft.com/office/drawing/2016/5/13/chartex" xmlns:cx8="http://schemas.microsoft.com/office/drawing/2016/5/14/chartex" xmlns:mc="http://schemas.openxmlformats.org/markup-compatibility/2006" xmlns:aink="http://schemas.microsoft.com/office/drawing/2016/ink" xmlns:am3d="http://schemas.microsoft.com/office/drawing/2017/model3d" xmlns:o="urn:schemas-microsoft-com:office:office" xmlns:oel="http://schemas.microsoft.com/office/2019/extlst" xmlns:r="http://schemas.openxmlformats.org/officeDocument/2006/relationships" xmlns:m="http://schemas.openxmlformats.org/officeDocument/2006/math" xmlns:v="urn:schemas-microsoft-com:vml" xmlns:wp14="http://schemas.microsoft.com/office/word/2010/wordprocessingDrawing" xmlns:wp="http://schemas.openxmlformats.org/drawingml/2006/wordprocessingDrawing" xmlns:w10="urn:schemas-microsoft-com:office:word" xmlns:w="http://schemas.openxmlformats.org/wordprocessingml/2006/main" xmlns:w14="http://schemas.microsoft.com/office/word/2010/wordml" xmlns:w15="http://schemas.microsoft.com/office/word/2012/wordml" xmlns:w16cex="http://schemas.microsoft.com/office/word/2018/wordml/cex" xmlns:w16cid="http://schemas.microsoft.com/office/word/2016/wordml/cid" xmlns:w16="http://schemas.microsoft.com/office/word/2018/wordml" xmlns:w16du="http://schemas.microsoft.com/office/word/2023/wordml/word16du" xmlns:w16sdtdh="http://schemas.microsoft.com/office/word/2020/wordml/sdtdatahash" xmlns:w16se="http://schemas.microsoft.com/office/word/2015/wordml/symex" xmlns:wpg="http://schemas.microsoft.com/office/word/2010/wordprocessingGroup" xmlns:wpi="http://schemas.microsoft.com/office/word/2010/wordprocessingInk" xmlns:wne="http://schemas.microsoft.com/office/word/2006/wordml" xmlns:wps="http://schemas.microsoft.com/office/word/2010/wordprocessingShape" mc:Ignorable="w14 w15 w16se w16cid w16 w16cex w16sdtdh w16du wp14">
   <w:p>
     <w:pPr>
       <w:tabs>
@@ -10162,7 +10088,7 @@
 </file>
 
 <file path=word/header3.xml><?xml version="1.0" encoding="utf-8"?>
-<w:hdr xmlns:wpc="http://schemas.microsoft.com/office/word/2010/wordprocessingCanvas" xmlns:cx="http://schemas.microsoft.com/office/drawing/2014/chartex" xmlns:cx1="http://schemas.microsoft.com/office/drawing/2015/9/8/chartex" xmlns:cx2="http://schemas.microsoft.com/office/drawing/2015/10/21/chartex" xmlns:cx3="http://schemas.microsoft.com/office/drawing/2016/5/9/chartex" xmlns:cx4="http://schemas.microsoft.com/office/drawing/2016/5/10/chartex" xmlns:cx5="http://schemas.microsoft.com/office/drawing/2016/5/11/chartex" xmlns:cx6="http://schemas.microsoft.com/office/drawing/2016/5/12/chartex" xmlns:cx7="http://schemas.microsoft.com/office/drawing/2016/5/13/chartex" xmlns:cx8="http://schemas.microsoft.com/office/drawing/2016/5/14/chartex" xmlns:mc="http://schemas.openxmlformats.org/markup-compatibility/2006" xmlns:aink="http://schemas.microsoft.com/office/drawing/2016/ink" xmlns:am3d="http://schemas.microsoft.com/office/drawing/2017/model3d" xmlns:o="urn:schemas-microsoft-com:office:office" xmlns:oel="http://schemas.microsoft.com/office/2019/extlst" xmlns:r="http://schemas.openxmlformats.org/officeDocument/2006/relationships" xmlns:m="http://schemas.openxmlformats.org/officeDocument/2006/math" xmlns:v="urn:schemas-microsoft-com:vml" xmlns:wp14="http://schemas.microsoft.com/office/word/2010/wordprocessingDrawing" xmlns:wp="http://schemas.openxmlformats.org/drawingml/2006/wordprocessingDrawing" xmlns:w10="urn:schemas-microsoft-com:office:word" xmlns:w="http://schemas.openxmlformats.org/wordprocessingml/2006/main" xmlns:w14="http://schemas.microsoft.com/office/word/2010/wordml" xmlns:w15="http://schemas.microsoft.com/office/word/2012/wordml" xmlns:w16cex="http://schemas.microsoft.com/office/word/2018/wordml/cex" xmlns:w16cid="http://schemas.microsoft.com/office/word/2016/wordml/cid" xmlns:w16="http://schemas.microsoft.com/office/word/2018/wordml" xmlns:w16sdtdh="http://schemas.microsoft.com/office/word/2020/wordml/sdtdatahash" xmlns:w16se="http://schemas.microsoft.com/office/word/2015/wordml/symex" xmlns:wpg="http://schemas.microsoft.com/office/word/2010/wordprocessingGroup" xmlns:wpi="http://schemas.microsoft.com/office/word/2010/wordprocessingInk" xmlns:wne="http://schemas.microsoft.com/office/word/2006/wordml" xmlns:wps="http://schemas.microsoft.com/office/word/2010/wordprocessingShape" mc:Ignorable="w14 w15 w16se w16cid w16 w16cex w16sdtdh wp14">
+<w:hdr xmlns:wpc="http://schemas.microsoft.com/office/word/2010/wordprocessingCanvas" xmlns:cx="http://schemas.microsoft.com/office/drawing/2014/chartex" xmlns:cx1="http://schemas.microsoft.com/office/drawing/2015/9/8/chartex" xmlns:cx2="http://schemas.microsoft.com/office/drawing/2015/10/21/chartex" xmlns:cx3="http://schemas.microsoft.com/office/drawing/2016/5/9/chartex" xmlns:cx4="http://schemas.microsoft.com/office/drawing/2016/5/10/chartex" xmlns:cx5="http://schemas.microsoft.com/office/drawing/2016/5/11/chartex" xmlns:cx6="http://schemas.microsoft.com/office/drawing/2016/5/12/chartex" xmlns:cx7="http://schemas.microsoft.com/office/drawing/2016/5/13/chartex" xmlns:cx8="http://schemas.microsoft.com/office/drawing/2016/5/14/chartex" xmlns:mc="http://schemas.openxmlformats.org/markup-compatibility/2006" xmlns:aink="http://schemas.microsoft.com/office/drawing/2016/ink" xmlns:am3d="http://schemas.microsoft.com/office/drawing/2017/model3d" xmlns:o="urn:schemas-microsoft-com:office:office" xmlns:oel="http://schemas.microsoft.com/office/2019/extlst" xmlns:r="http://schemas.openxmlformats.org/officeDocument/2006/relationships" xmlns:m="http://schemas.openxmlformats.org/officeDocument/2006/math" xmlns:v="urn:schemas-microsoft-com:vml" xmlns:wp14="http://schemas.microsoft.com/office/word/2010/wordprocessingDrawing" xmlns:wp="http://schemas.openxmlformats.org/drawingml/2006/wordprocessingDrawing" xmlns:w10="urn:schemas-microsoft-com:office:word" xmlns:w="http://schemas.openxmlformats.org/wordprocessingml/2006/main" xmlns:w14="http://schemas.microsoft.com/office/word/2010/wordml" xmlns:w15="http://schemas.microsoft.com/office/word/2012/wordml" xmlns:w16cex="http://schemas.microsoft.com/office/word/2018/wordml/cex" xmlns:w16cid="http://schemas.microsoft.com/office/word/2016/wordml/cid" xmlns:w16="http://schemas.microsoft.com/office/word/2018/wordml" xmlns:w16du="http://schemas.microsoft.com/office/word/2023/wordml/word16du" xmlns:w16sdtdh="http://schemas.microsoft.com/office/word/2020/wordml/sdtdatahash" xmlns:w16se="http://schemas.microsoft.com/office/word/2015/wordml/symex" xmlns:wpg="http://schemas.microsoft.com/office/word/2010/wordprocessingGroup" xmlns:wpi="http://schemas.microsoft.com/office/word/2010/wordprocessingInk" xmlns:wne="http://schemas.microsoft.com/office/word/2006/wordml" xmlns:wps="http://schemas.microsoft.com/office/word/2010/wordprocessingShape" mc:Ignorable="w14 w15 w16se w16cid w16 w16cex w16sdtdh w16du wp14">
   <w:p>
     <w:pPr>
       <w:pStyle w:val="Encabezado"/>
@@ -10172,7 +10098,7 @@
 </file>
 
 <file path=word/numbering.xml><?xml version="1.0" encoding="utf-8"?>
-<w:numbering xmlns:wpc="http://schemas.microsoft.com/office/word/2010/wordprocessingCanvas" xmlns:cx="http://schemas.microsoft.com/office/drawing/2014/chartex" xmlns:cx1="http://schemas.microsoft.com/office/drawing/2015/9/8/chartex" xmlns:cx2="http://schemas.microsoft.com/office/drawing/2015/10/21/chartex" xmlns:cx3="http://schemas.microsoft.com/office/drawing/2016/5/9/chartex" xmlns:cx4="http://schemas.microsoft.com/office/drawing/2016/5/10/chartex" xmlns:cx5="http://schemas.microsoft.com/office/drawing/2016/5/11/chartex" xmlns:cx6="http://schemas.microsoft.com/office/drawing/2016/5/12/chartex" xmlns:cx7="http://schemas.microsoft.com/office/drawing/2016/5/13/chartex" xmlns:cx8="http://schemas.microsoft.com/office/drawing/2016/5/14/chartex" xmlns:mc="http://schemas.openxmlformats.org/markup-compatibility/2006" xmlns:aink="http://schemas.microsoft.com/office/drawing/2016/ink" xmlns:am3d="http://schemas.microsoft.com/office/drawing/2017/model3d" xmlns:o="urn:schemas-microsoft-com:office:office" xmlns:oel="http://schemas.microsoft.com/office/2019/extlst" xmlns:r="http://schemas.openxmlformats.org/officeDocument/2006/relationships" xmlns:m="http://schemas.openxmlformats.org/officeDocument/2006/math" xmlns:v="urn:schemas-microsoft-com:vml" xmlns:wp14="http://schemas.microsoft.com/office/word/2010/wordprocessingDrawing" xmlns:wp="http://schemas.openxmlformats.org/drawingml/2006/wordprocessingDrawing" xmlns:w10="urn:schemas-microsoft-com:office:word" xmlns:w="http://schemas.openxmlformats.org/wordprocessingml/2006/main" xmlns:w14="http://schemas.microsoft.com/office/word/2010/wordml" xmlns:w15="http://schemas.microsoft.com/office/word/2012/wordml" xmlns:w16cex="http://schemas.microsoft.com/office/word/2018/wordml/cex" xmlns:w16cid="http://schemas.microsoft.com/office/word/2016/wordml/cid" xmlns:w16="http://schemas.microsoft.com/office/word/2018/wordml" xmlns:w16sdtdh="http://schemas.microsoft.com/office/word/2020/wordml/sdtdatahash" xmlns:w16se="http://schemas.microsoft.com/office/word/2015/wordml/symex" xmlns:wpg="http://schemas.microsoft.com/office/word/2010/wordprocessingGroup" xmlns:wpi="http://schemas.microsoft.com/office/word/2010/wordprocessingInk" xmlns:wne="http://schemas.microsoft.com/office/word/2006/wordml" xmlns:wps="http://schemas.microsoft.com/office/word/2010/wordprocessingShape" mc:Ignorable="w14 w15 w16se w16cid w16 w16cex w16sdtdh wp14">
+<w:numbering xmlns:wpc="http://schemas.microsoft.com/office/word/2010/wordprocessingCanvas" xmlns:cx="http://schemas.microsoft.com/office/drawing/2014/chartex" xmlns:cx1="http://schemas.microsoft.com/office/drawing/2015/9/8/chartex" xmlns:cx2="http://schemas.microsoft.com/office/drawing/2015/10/21/chartex" xmlns:cx3="http://schemas.microsoft.com/office/drawing/2016/5/9/chartex" xmlns:cx4="http://schemas.microsoft.com/office/drawing/2016/5/10/chartex" xmlns:cx5="http://schemas.microsoft.com/office/drawing/2016/5/11/chartex" xmlns:cx6="http://schemas.microsoft.com/office/drawing/2016/5/12/chartex" xmlns:cx7="http://schemas.microsoft.com/office/drawing/2016/5/13/chartex" xmlns:cx8="http://schemas.microsoft.com/office/drawing/2016/5/14/chartex" xmlns:mc="http://schemas.openxmlformats.org/markup-compatibility/2006" xmlns:aink="http://schemas.microsoft.com/office/drawing/2016/ink" xmlns:am3d="http://schemas.microsoft.com/office/drawing/2017/model3d" xmlns:o="urn:schemas-microsoft-com:office:office" xmlns:oel="http://schemas.microsoft.com/office/2019/extlst" xmlns:r="http://schemas.openxmlformats.org/officeDocument/2006/relationships" xmlns:m="http://schemas.openxmlformats.org/officeDocument/2006/math" xmlns:v="urn:schemas-microsoft-com:vml" xmlns:wp14="http://schemas.microsoft.com/office/word/2010/wordprocessingDrawing" xmlns:wp="http://schemas.openxmlformats.org/drawingml/2006/wordprocessingDrawing" xmlns:w10="urn:schemas-microsoft-com:office:word" xmlns:w="http://schemas.openxmlformats.org/wordprocessingml/2006/main" xmlns:w14="http://schemas.microsoft.com/office/word/2010/wordml" xmlns:w15="http://schemas.microsoft.com/office/word/2012/wordml" xmlns:w16cex="http://schemas.microsoft.com/office/word/2018/wordml/cex" xmlns:w16cid="http://schemas.microsoft.com/office/word/2016/wordml/cid" xmlns:w16="http://schemas.microsoft.com/office/word/2018/wordml" xmlns:w16du="http://schemas.microsoft.com/office/word/2023/wordml/word16du" xmlns:w16sdtdh="http://schemas.microsoft.com/office/word/2020/wordml/sdtdatahash" xmlns:w16se="http://schemas.microsoft.com/office/word/2015/wordml/symex" xmlns:wpg="http://schemas.microsoft.com/office/word/2010/wordprocessingGroup" xmlns:wpi="http://schemas.microsoft.com/office/word/2010/wordprocessingInk" xmlns:wne="http://schemas.microsoft.com/office/word/2006/wordml" xmlns:wps="http://schemas.microsoft.com/office/word/2010/wordprocessingShape" mc:Ignorable="w14 w15 w16se w16cid w16 w16cex w16sdtdh w16du wp14">
   <w:abstractNum w:abstractNumId="0" w15:restartNumberingAfterBreak="0">
     <w:nsid w:val="FFFFFF89"/>
     <w:multiLevelType w:val="singleLevel"/>
@@ -12245,7 +12171,7 @@
 </file>
 
 <file path=word/styles.xml><?xml version="1.0" encoding="utf-8"?>
-<w:styles xmlns:mc="http://schemas.openxmlformats.org/markup-compatibility/2006" xmlns:r="http://schemas.openxmlformats.org/officeDocument/2006/relationships" xmlns:w="http://schemas.openxmlformats.org/wordprocessingml/2006/main" xmlns:w14="http://schemas.microsoft.com/office/word/2010/wordml" xmlns:w15="http://schemas.microsoft.com/office/word/2012/wordml" xmlns:w16cex="http://schemas.microsoft.com/office/word/2018/wordml/cex" xmlns:w16cid="http://schemas.microsoft.com/office/word/2016/wordml/cid" xmlns:w16="http://schemas.microsoft.com/office/word/2018/wordml" xmlns:w16sdtdh="http://schemas.microsoft.com/office/word/2020/wordml/sdtdatahash" xmlns:w16se="http://schemas.microsoft.com/office/word/2015/wordml/symex" mc:Ignorable="w14 w15 w16se w16cid w16 w16cex w16sdtdh">
+<w:styles xmlns:mc="http://schemas.openxmlformats.org/markup-compatibility/2006" xmlns:r="http://schemas.openxmlformats.org/officeDocument/2006/relationships" xmlns:w="http://schemas.openxmlformats.org/wordprocessingml/2006/main" xmlns:w14="http://schemas.microsoft.com/office/word/2010/wordml" xmlns:w15="http://schemas.microsoft.com/office/word/2012/wordml" xmlns:w16cex="http://schemas.microsoft.com/office/word/2018/wordml/cex" xmlns:w16cid="http://schemas.microsoft.com/office/word/2016/wordml/cid" xmlns:w16="http://schemas.microsoft.com/office/word/2018/wordml" xmlns:w16du="http://schemas.microsoft.com/office/word/2023/wordml/word16du" xmlns:w16sdtdh="http://schemas.microsoft.com/office/word/2020/wordml/sdtdatahash" xmlns:w16se="http://schemas.microsoft.com/office/word/2015/wordml/symex" mc:Ignorable="w14 w15 w16se w16cid w16 w16cex w16sdtdh w16du">
   <w:docDefaults>
     <w:rPrDefault>
       <w:rPr>
@@ -12700,6 +12626,7 @@
   <w:style w:type="character" w:default="1" w:styleId="Fuentedeprrafopredeter">
     <w:name w:val="Default Paragraph Font"/>
     <w:uiPriority w:val="1"/>
+    <w:semiHidden/>
     <w:unhideWhenUsed/>
   </w:style>
   <w:style w:type="table" w:default="1" w:styleId="Tablanormal">

</xml_diff>